<commit_message>
Add React-Hook-Form and Redux
</commit_message>
<xml_diff>
--- a/Instructiuni React NET5 App carte.docx
+++ b/Instructiuni React NET5 App carte.docx
@@ -18,7 +18,23 @@
     <w:p/>
     <w:p>
       <w:r>
-        <w:t>Cream intr-un folder partea de server:</w:t>
+        <w:t xml:space="preserve">Cream </w:t>
+      </w:r>
+      <w:proofErr w:type="spellStart"/>
+      <w:r>
+        <w:t>intr</w:t>
+      </w:r>
+      <w:proofErr w:type="spellEnd"/>
+      <w:r>
+        <w:t xml:space="preserve">-un folder </w:t>
+      </w:r>
+      <w:proofErr w:type="spellStart"/>
+      <w:r>
+        <w:t>partea</w:t>
+      </w:r>
+      <w:proofErr w:type="spellEnd"/>
+      <w:r>
+        <w:t xml:space="preserve"> de server:</w:t>
       </w:r>
     </w:p>
     <w:p>
@@ -42,297 +58,928 @@
         </w:numPr>
       </w:pPr>
       <w:r>
-        <w:t>Asp .NET Core Web Api – versiune .NET5</w:t>
-      </w:r>
-    </w:p>
-    <w:p>
-      <w:pPr>
-        <w:pStyle w:val="Listparagraf"/>
-        <w:numPr>
-          <w:ilvl w:val="0"/>
-          <w:numId w:val="1"/>
-        </w:numPr>
-      </w:pPr>
-      <w:r>
-        <w:t>Fara identity</w:t>
-      </w:r>
-    </w:p>
-    <w:p>
-      <w:r>
-        <w:t>Cream intr-un folder separt client react cu typescript:</w:t>
-      </w:r>
-    </w:p>
-    <w:p>
-      <w:pPr>
-        <w:pStyle w:val="Listparagraf"/>
-        <w:numPr>
-          <w:ilvl w:val="0"/>
-          <w:numId w:val="1"/>
-        </w:numPr>
-        <w:rPr>
-          <w:b/>
-          <w:bCs/>
-        </w:rPr>
-      </w:pPr>
-      <w:r>
-        <w:rPr>
-          <w:b/>
-          <w:bCs/>
-        </w:rPr>
-        <w:t>npx create-react-app clientreactts --template typescript</w:t>
+        <w:t xml:space="preserve">Asp .NET Core Web </w:t>
+      </w:r>
+      <w:proofErr w:type="spellStart"/>
+      <w:r>
+        <w:t>Api</w:t>
+      </w:r>
+      <w:proofErr w:type="spellEnd"/>
+      <w:r>
+        <w:t xml:space="preserve"> – </w:t>
+      </w:r>
+      <w:proofErr w:type="spellStart"/>
+      <w:r>
+        <w:t>versiune</w:t>
+      </w:r>
+      <w:proofErr w:type="spellEnd"/>
+      <w:r>
+        <w:t xml:space="preserve"> .NET5</w:t>
+      </w:r>
+    </w:p>
+    <w:p>
+      <w:pPr>
+        <w:pStyle w:val="Listparagraf"/>
+        <w:numPr>
+          <w:ilvl w:val="0"/>
+          <w:numId w:val="1"/>
+        </w:numPr>
+      </w:pPr>
+      <w:proofErr w:type="spellStart"/>
+      <w:r>
+        <w:t>Fara</w:t>
+      </w:r>
+      <w:proofErr w:type="spellEnd"/>
+      <w:r>
+        <w:t xml:space="preserve"> identity</w:t>
+      </w:r>
+    </w:p>
+    <w:p>
+      <w:r>
+        <w:t xml:space="preserve">Cream </w:t>
+      </w:r>
+      <w:proofErr w:type="spellStart"/>
+      <w:r>
+        <w:t>intr</w:t>
+      </w:r>
+      <w:proofErr w:type="spellEnd"/>
+      <w:r>
+        <w:t xml:space="preserve">-un folder </w:t>
+      </w:r>
+      <w:proofErr w:type="spellStart"/>
+      <w:r>
+        <w:t>separt</w:t>
+      </w:r>
+      <w:proofErr w:type="spellEnd"/>
+      <w:r>
+        <w:t xml:space="preserve"> client react cu typescript:</w:t>
+      </w:r>
+    </w:p>
+    <w:p>
+      <w:pPr>
+        <w:pStyle w:val="Listparagraf"/>
+        <w:numPr>
+          <w:ilvl w:val="0"/>
+          <w:numId w:val="1"/>
+        </w:numPr>
+        <w:rPr>
+          <w:b/>
+          <w:bCs/>
+        </w:rPr>
+      </w:pPr>
+      <w:proofErr w:type="spellStart"/>
+      <w:r>
+        <w:rPr>
+          <w:b/>
+          <w:bCs/>
+        </w:rPr>
+        <w:t>npx</w:t>
+      </w:r>
+      <w:proofErr w:type="spellEnd"/>
+      <w:r>
+        <w:rPr>
+          <w:b/>
+          <w:bCs/>
+        </w:rPr>
+        <w:t xml:space="preserve"> create-react-app </w:t>
+      </w:r>
+      <w:proofErr w:type="spellStart"/>
+      <w:r>
+        <w:rPr>
+          <w:b/>
+          <w:bCs/>
+        </w:rPr>
+        <w:t>clientreactts</w:t>
+      </w:r>
+      <w:proofErr w:type="spellEnd"/>
+      <w:r>
+        <w:rPr>
+          <w:b/>
+          <w:bCs/>
+        </w:rPr>
+        <w:t xml:space="preserve"> --template typescript</w:t>
       </w:r>
     </w:p>
     <w:p/>
     <w:p>
-      <w:r>
-        <w:t>Configurare Visual Studio Code</w:t>
-      </w:r>
-    </w:p>
-    <w:p>
-      <w:pPr>
-        <w:pStyle w:val="Listparagraf"/>
-        <w:numPr>
-          <w:ilvl w:val="0"/>
-          <w:numId w:val="1"/>
-        </w:numPr>
-      </w:pPr>
-      <w:r>
-        <w:t>Comanda Ctrl+Shift+X</w:t>
-      </w:r>
-      <w:r>
-        <w:t>, pentru a deschide extensii window</w:t>
-      </w:r>
-    </w:p>
-    <w:p>
-      <w:pPr>
-        <w:pStyle w:val="Listparagraf"/>
-        <w:numPr>
-          <w:ilvl w:val="0"/>
-          <w:numId w:val="1"/>
-        </w:numPr>
-      </w:pPr>
-      <w:r>
-        <w:t xml:space="preserve">Deschide search box for extensions </w:t>
-      </w:r>
-    </w:p>
-    <w:p>
-      <w:pPr>
-        <w:pStyle w:val="Listparagraf"/>
-        <w:numPr>
-          <w:ilvl w:val="0"/>
-          <w:numId w:val="1"/>
-        </w:numPr>
-      </w:pPr>
-      <w:r>
-        <w:rPr>
-          <w:b/>
-          <w:bCs/>
-        </w:rPr>
-        <w:t>Instalam ESLint</w:t>
-      </w:r>
+      <w:proofErr w:type="spellStart"/>
+      <w:r>
+        <w:t>Configurare</w:t>
+      </w:r>
+      <w:proofErr w:type="spellEnd"/>
+      <w:r>
+        <w:t xml:space="preserve"> Visual Studio Code</w:t>
+      </w:r>
+    </w:p>
+    <w:p>
+      <w:pPr>
+        <w:pStyle w:val="Listparagraf"/>
+        <w:numPr>
+          <w:ilvl w:val="0"/>
+          <w:numId w:val="1"/>
+        </w:numPr>
+      </w:pPr>
+      <w:proofErr w:type="spellStart"/>
+      <w:r>
+        <w:t>Comanda</w:t>
+      </w:r>
+      <w:proofErr w:type="spellEnd"/>
+      <w:r>
+        <w:t xml:space="preserve"> </w:t>
+      </w:r>
+      <w:proofErr w:type="spellStart"/>
+      <w:r>
+        <w:t>Ctrl+Shift+X</w:t>
+      </w:r>
+      <w:proofErr w:type="spellEnd"/>
       <w:r>
         <w:t xml:space="preserve">, </w:t>
       </w:r>
-      <w:r>
-        <w:t xml:space="preserve">din extensii </w:t>
-      </w:r>
-      <w:r>
-        <w:t>daca nu este deja instalat</w:t>
-      </w:r>
-    </w:p>
-    <w:p>
-      <w:pPr>
-        <w:pStyle w:val="Listparagraf"/>
-        <w:numPr>
-          <w:ilvl w:val="0"/>
-          <w:numId w:val="1"/>
-        </w:numPr>
-      </w:pPr>
-      <w:r>
-        <w:rPr>
-          <w:b/>
-          <w:bCs/>
-        </w:rPr>
-        <w:t>Instalam Prettier</w:t>
-      </w:r>
-      <w:r>
-        <w:t xml:space="preserve"> si configuram ca sa nu fie in conflict cu prettier cu a 2a comanda:</w:t>
-      </w:r>
-    </w:p>
-    <w:p>
-      <w:pPr>
-        <w:pStyle w:val="Listparagraf"/>
-        <w:numPr>
-          <w:ilvl w:val="0"/>
-          <w:numId w:val="1"/>
-        </w:numPr>
-        <w:rPr>
-          <w:b/>
-          <w:bCs/>
-        </w:rPr>
-      </w:pPr>
-      <w:r>
-        <w:rPr>
-          <w:b/>
-          <w:bCs/>
-        </w:rPr>
-        <w:t>npm install prettier --save-dev</w:t>
-      </w:r>
-    </w:p>
-    <w:p>
-      <w:pPr>
-        <w:pStyle w:val="Listparagraf"/>
-        <w:numPr>
-          <w:ilvl w:val="0"/>
-          <w:numId w:val="1"/>
-        </w:numPr>
-        <w:rPr>
-          <w:b/>
-          <w:bCs/>
-        </w:rPr>
-      </w:pPr>
-      <w:r>
-        <w:rPr>
-          <w:b/>
-          <w:bCs/>
-        </w:rPr>
-        <w:t>npm install eslint-config-prettier eslint-plugin-prettier --save-dev</w:t>
-      </w:r>
-    </w:p>
-    <w:p>
-      <w:pPr>
-        <w:pStyle w:val="Listparagraf"/>
-        <w:numPr>
-          <w:ilvl w:val="0"/>
-          <w:numId w:val="1"/>
-        </w:numPr>
-      </w:pPr>
-      <w:r>
-        <w:t xml:space="preserve">configuram fisierele </w:t>
-      </w:r>
-      <w:r>
-        <w:rPr>
-          <w:b/>
-          <w:bCs/>
-        </w:rPr>
-        <w:t>.eslintrc.jso</w:t>
-      </w:r>
-      <w:r>
-        <w:t>n si .</w:t>
-      </w:r>
-      <w:r>
-        <w:rPr>
-          <w:b/>
-          <w:bCs/>
-        </w:rPr>
-        <w:t xml:space="preserve">prettierrc </w:t>
-      </w:r>
-    </w:p>
-    <w:p>
-      <w:pPr>
-        <w:pStyle w:val="Listparagraf"/>
-        <w:numPr>
-          <w:ilvl w:val="0"/>
-          <w:numId w:val="1"/>
-        </w:numPr>
-      </w:pPr>
-      <w:r>
-        <w:rPr>
-          <w:b/>
-          <w:bCs/>
-        </w:rPr>
-        <w:t>Vezi pagina 78 Carte configurare Prettier si EsLint</w:t>
-      </w:r>
-      <w:r>
-        <w:t>, si copiezi fisiere din Cap 2</w:t>
-      </w:r>
-    </w:p>
-    <w:p>
-      <w:pPr>
-        <w:pStyle w:val="Listparagraf"/>
-        <w:numPr>
-          <w:ilvl w:val="0"/>
-          <w:numId w:val="1"/>
-        </w:numPr>
-      </w:pPr>
-      <w:r>
-        <w:rPr>
-          <w:b/>
-          <w:bCs/>
-        </w:rPr>
-        <w:t>Se auto aranjeaza singur textul, pune punct si virgula cand se salveaza fisierele</w:t>
-      </w:r>
+      <w:proofErr w:type="spellStart"/>
+      <w:r>
+        <w:t>pentru</w:t>
+      </w:r>
+      <w:proofErr w:type="spellEnd"/>
+      <w:r>
+        <w:t xml:space="preserve"> a </w:t>
+      </w:r>
+      <w:proofErr w:type="spellStart"/>
+      <w:r>
+        <w:t>deschide</w:t>
+      </w:r>
+      <w:proofErr w:type="spellEnd"/>
+      <w:r>
+        <w:t xml:space="preserve"> </w:t>
+      </w:r>
+      <w:proofErr w:type="spellStart"/>
+      <w:r>
+        <w:t>extensii</w:t>
+      </w:r>
+      <w:proofErr w:type="spellEnd"/>
+      <w:r>
+        <w:t xml:space="preserve"> window</w:t>
+      </w:r>
+    </w:p>
+    <w:p>
+      <w:pPr>
+        <w:pStyle w:val="Listparagraf"/>
+        <w:numPr>
+          <w:ilvl w:val="0"/>
+          <w:numId w:val="1"/>
+        </w:numPr>
+      </w:pPr>
+      <w:proofErr w:type="spellStart"/>
+      <w:r>
+        <w:t>Deschide</w:t>
+      </w:r>
+      <w:proofErr w:type="spellEnd"/>
+      <w:r>
+        <w:t xml:space="preserve"> search box for extensions </w:t>
+      </w:r>
+    </w:p>
+    <w:p>
+      <w:pPr>
+        <w:pStyle w:val="Listparagraf"/>
+        <w:numPr>
+          <w:ilvl w:val="0"/>
+          <w:numId w:val="1"/>
+        </w:numPr>
+      </w:pPr>
+      <w:proofErr w:type="spellStart"/>
+      <w:r>
+        <w:rPr>
+          <w:b/>
+          <w:bCs/>
+        </w:rPr>
+        <w:t>Instalam</w:t>
+      </w:r>
+      <w:proofErr w:type="spellEnd"/>
+      <w:r>
+        <w:rPr>
+          <w:b/>
+          <w:bCs/>
+        </w:rPr>
+        <w:t xml:space="preserve"> </w:t>
+      </w:r>
+      <w:proofErr w:type="spellStart"/>
+      <w:r>
+        <w:rPr>
+          <w:b/>
+          <w:bCs/>
+        </w:rPr>
+        <w:t>ESLint</w:t>
+      </w:r>
+      <w:proofErr w:type="spellEnd"/>
+      <w:r>
+        <w:t xml:space="preserve">, </w:t>
+      </w:r>
+      <w:r>
+        <w:t xml:space="preserve">din </w:t>
+      </w:r>
+      <w:proofErr w:type="spellStart"/>
+      <w:r>
+        <w:t>extensii</w:t>
+      </w:r>
+      <w:proofErr w:type="spellEnd"/>
+      <w:r>
+        <w:t xml:space="preserve"> </w:t>
+      </w:r>
+      <w:proofErr w:type="spellStart"/>
+      <w:r>
+        <w:t>daca</w:t>
+      </w:r>
+      <w:proofErr w:type="spellEnd"/>
+      <w:r>
+        <w:t xml:space="preserve"> nu </w:t>
+      </w:r>
+      <w:proofErr w:type="spellStart"/>
+      <w:r>
+        <w:t>este</w:t>
+      </w:r>
+      <w:proofErr w:type="spellEnd"/>
+      <w:r>
+        <w:t xml:space="preserve"> </w:t>
+      </w:r>
+      <w:proofErr w:type="spellStart"/>
+      <w:r>
+        <w:t>deja</w:t>
+      </w:r>
+      <w:proofErr w:type="spellEnd"/>
+      <w:r>
+        <w:t xml:space="preserve"> </w:t>
+      </w:r>
+      <w:proofErr w:type="spellStart"/>
+      <w:r>
+        <w:t>instalat</w:t>
+      </w:r>
+      <w:proofErr w:type="spellEnd"/>
+    </w:p>
+    <w:p>
+      <w:pPr>
+        <w:pStyle w:val="Listparagraf"/>
+        <w:numPr>
+          <w:ilvl w:val="0"/>
+          <w:numId w:val="1"/>
+        </w:numPr>
+      </w:pPr>
+      <w:proofErr w:type="spellStart"/>
+      <w:r>
+        <w:rPr>
+          <w:b/>
+          <w:bCs/>
+        </w:rPr>
+        <w:t>Instalam</w:t>
+      </w:r>
+      <w:proofErr w:type="spellEnd"/>
+      <w:r>
+        <w:rPr>
+          <w:b/>
+          <w:bCs/>
+        </w:rPr>
+        <w:t xml:space="preserve"> Prettier</w:t>
+      </w:r>
+      <w:r>
+        <w:t xml:space="preserve"> </w:t>
+      </w:r>
+      <w:proofErr w:type="spellStart"/>
+      <w:r>
+        <w:t>si</w:t>
+      </w:r>
+      <w:proofErr w:type="spellEnd"/>
+      <w:r>
+        <w:t xml:space="preserve"> </w:t>
+      </w:r>
+      <w:proofErr w:type="spellStart"/>
+      <w:r>
+        <w:t>configuram</w:t>
+      </w:r>
+      <w:proofErr w:type="spellEnd"/>
+      <w:r>
+        <w:t xml:space="preserve"> ca </w:t>
+      </w:r>
+      <w:proofErr w:type="spellStart"/>
+      <w:r>
+        <w:t>sa</w:t>
+      </w:r>
+      <w:proofErr w:type="spellEnd"/>
+      <w:r>
+        <w:t xml:space="preserve"> nu fie in conflict cu prettier cu a 2a </w:t>
+      </w:r>
+      <w:proofErr w:type="spellStart"/>
+      <w:r>
+        <w:t>comanda</w:t>
+      </w:r>
+      <w:proofErr w:type="spellEnd"/>
+      <w:r>
+        <w:t>:</w:t>
+      </w:r>
+    </w:p>
+    <w:p>
+      <w:pPr>
+        <w:pStyle w:val="Listparagraf"/>
+        <w:numPr>
+          <w:ilvl w:val="0"/>
+          <w:numId w:val="1"/>
+        </w:numPr>
+        <w:rPr>
+          <w:b/>
+          <w:bCs/>
+        </w:rPr>
+      </w:pPr>
+      <w:proofErr w:type="spellStart"/>
+      <w:r>
+        <w:rPr>
+          <w:b/>
+          <w:bCs/>
+        </w:rPr>
+        <w:t>npm</w:t>
+      </w:r>
+      <w:proofErr w:type="spellEnd"/>
+      <w:r>
+        <w:rPr>
+          <w:b/>
+          <w:bCs/>
+        </w:rPr>
+        <w:t xml:space="preserve"> install prettier --save-dev</w:t>
+      </w:r>
+    </w:p>
+    <w:p>
+      <w:pPr>
+        <w:pStyle w:val="Listparagraf"/>
+        <w:numPr>
+          <w:ilvl w:val="0"/>
+          <w:numId w:val="1"/>
+        </w:numPr>
+        <w:rPr>
+          <w:b/>
+          <w:bCs/>
+        </w:rPr>
+      </w:pPr>
+      <w:proofErr w:type="spellStart"/>
+      <w:r>
+        <w:rPr>
+          <w:b/>
+          <w:bCs/>
+        </w:rPr>
+        <w:t>npm</w:t>
+      </w:r>
+      <w:proofErr w:type="spellEnd"/>
+      <w:r>
+        <w:rPr>
+          <w:b/>
+          <w:bCs/>
+        </w:rPr>
+        <w:t xml:space="preserve"> install </w:t>
+      </w:r>
+      <w:proofErr w:type="spellStart"/>
+      <w:r>
+        <w:rPr>
+          <w:b/>
+          <w:bCs/>
+        </w:rPr>
+        <w:t>eslint</w:t>
+      </w:r>
+      <w:proofErr w:type="spellEnd"/>
+      <w:r>
+        <w:rPr>
+          <w:b/>
+          <w:bCs/>
+        </w:rPr>
+        <w:t xml:space="preserve">-config-prettier </w:t>
+      </w:r>
+      <w:proofErr w:type="spellStart"/>
+      <w:r>
+        <w:rPr>
+          <w:b/>
+          <w:bCs/>
+        </w:rPr>
+        <w:t>eslint</w:t>
+      </w:r>
+      <w:proofErr w:type="spellEnd"/>
+      <w:r>
+        <w:rPr>
+          <w:b/>
+          <w:bCs/>
+        </w:rPr>
+        <w:t>-plugin-prettier --save-dev</w:t>
+      </w:r>
+    </w:p>
+    <w:p>
+      <w:pPr>
+        <w:pStyle w:val="Listparagraf"/>
+        <w:numPr>
+          <w:ilvl w:val="0"/>
+          <w:numId w:val="1"/>
+        </w:numPr>
+      </w:pPr>
+      <w:proofErr w:type="spellStart"/>
+      <w:r>
+        <w:t>configuram</w:t>
+      </w:r>
+      <w:proofErr w:type="spellEnd"/>
+      <w:r>
+        <w:t xml:space="preserve"> </w:t>
+      </w:r>
+      <w:proofErr w:type="spellStart"/>
+      <w:proofErr w:type="gramStart"/>
+      <w:r>
+        <w:t>fisierele</w:t>
+      </w:r>
+      <w:proofErr w:type="spellEnd"/>
+      <w:r>
+        <w:t xml:space="preserve"> </w:t>
+      </w:r>
+      <w:r>
+        <w:rPr>
+          <w:b/>
+          <w:bCs/>
+        </w:rPr>
+        <w:t>.</w:t>
+      </w:r>
+      <w:proofErr w:type="spellStart"/>
+      <w:r>
+        <w:rPr>
+          <w:b/>
+          <w:bCs/>
+        </w:rPr>
+        <w:t>eslintrc</w:t>
+      </w:r>
+      <w:proofErr w:type="gramEnd"/>
+      <w:r>
+        <w:rPr>
+          <w:b/>
+          <w:bCs/>
+        </w:rPr>
+        <w:t>.jso</w:t>
+      </w:r>
+      <w:r>
+        <w:t>n</w:t>
+      </w:r>
+      <w:proofErr w:type="spellEnd"/>
+      <w:r>
+        <w:t xml:space="preserve"> </w:t>
+      </w:r>
+      <w:proofErr w:type="spellStart"/>
+      <w:r>
+        <w:t>si</w:t>
+      </w:r>
+      <w:proofErr w:type="spellEnd"/>
+      <w:r>
+        <w:t xml:space="preserve"> .</w:t>
+      </w:r>
+      <w:proofErr w:type="spellStart"/>
+      <w:r>
+        <w:rPr>
+          <w:b/>
+          <w:bCs/>
+        </w:rPr>
+        <w:t>prettierrc</w:t>
+      </w:r>
+      <w:proofErr w:type="spellEnd"/>
+      <w:r>
+        <w:rPr>
+          <w:b/>
+          <w:bCs/>
+        </w:rPr>
+        <w:t xml:space="preserve"> </w:t>
+      </w:r>
+    </w:p>
+    <w:p>
+      <w:pPr>
+        <w:pStyle w:val="Listparagraf"/>
+        <w:numPr>
+          <w:ilvl w:val="0"/>
+          <w:numId w:val="1"/>
+        </w:numPr>
+      </w:pPr>
+      <w:proofErr w:type="spellStart"/>
+      <w:r>
+        <w:rPr>
+          <w:b/>
+          <w:bCs/>
+        </w:rPr>
+        <w:t>Vezi</w:t>
+      </w:r>
+      <w:proofErr w:type="spellEnd"/>
+      <w:r>
+        <w:rPr>
+          <w:b/>
+          <w:bCs/>
+        </w:rPr>
+        <w:t xml:space="preserve"> </w:t>
+      </w:r>
+      <w:proofErr w:type="spellStart"/>
+      <w:r>
+        <w:rPr>
+          <w:b/>
+          <w:bCs/>
+        </w:rPr>
+        <w:t>pagina</w:t>
+      </w:r>
+      <w:proofErr w:type="spellEnd"/>
+      <w:r>
+        <w:rPr>
+          <w:b/>
+          <w:bCs/>
+        </w:rPr>
+        <w:t xml:space="preserve"> 78 Carte </w:t>
+      </w:r>
+      <w:proofErr w:type="spellStart"/>
+      <w:r>
+        <w:rPr>
+          <w:b/>
+          <w:bCs/>
+        </w:rPr>
+        <w:t>configurare</w:t>
+      </w:r>
+      <w:proofErr w:type="spellEnd"/>
+      <w:r>
+        <w:rPr>
+          <w:b/>
+          <w:bCs/>
+        </w:rPr>
+        <w:t xml:space="preserve"> Prettier </w:t>
+      </w:r>
+      <w:proofErr w:type="spellStart"/>
+      <w:r>
+        <w:rPr>
+          <w:b/>
+          <w:bCs/>
+        </w:rPr>
+        <w:t>si</w:t>
+      </w:r>
+      <w:proofErr w:type="spellEnd"/>
+      <w:r>
+        <w:rPr>
+          <w:b/>
+          <w:bCs/>
+        </w:rPr>
+        <w:t xml:space="preserve"> </w:t>
+      </w:r>
+      <w:proofErr w:type="spellStart"/>
+      <w:r>
+        <w:rPr>
+          <w:b/>
+          <w:bCs/>
+        </w:rPr>
+        <w:t>EsLint</w:t>
+      </w:r>
+      <w:proofErr w:type="spellEnd"/>
+      <w:r>
+        <w:t xml:space="preserve">, </w:t>
+      </w:r>
+      <w:proofErr w:type="spellStart"/>
+      <w:r>
+        <w:t>si</w:t>
+      </w:r>
+      <w:proofErr w:type="spellEnd"/>
+      <w:r>
+        <w:t xml:space="preserve"> </w:t>
+      </w:r>
+      <w:proofErr w:type="spellStart"/>
+      <w:r>
+        <w:t>copiezi</w:t>
+      </w:r>
+      <w:proofErr w:type="spellEnd"/>
+      <w:r>
+        <w:t xml:space="preserve"> </w:t>
+      </w:r>
+      <w:proofErr w:type="spellStart"/>
+      <w:r>
+        <w:t>fisiere</w:t>
+      </w:r>
+      <w:proofErr w:type="spellEnd"/>
+      <w:r>
+        <w:t xml:space="preserve"> din Cap 2</w:t>
+      </w:r>
+    </w:p>
+    <w:p>
+      <w:pPr>
+        <w:pStyle w:val="Listparagraf"/>
+        <w:numPr>
+          <w:ilvl w:val="0"/>
+          <w:numId w:val="1"/>
+        </w:numPr>
+      </w:pPr>
+      <w:r>
+        <w:rPr>
+          <w:b/>
+          <w:bCs/>
+        </w:rPr>
+        <w:t xml:space="preserve">Se auto </w:t>
+      </w:r>
+      <w:proofErr w:type="spellStart"/>
+      <w:r>
+        <w:rPr>
+          <w:b/>
+          <w:bCs/>
+        </w:rPr>
+        <w:t>aranjeaza</w:t>
+      </w:r>
+      <w:proofErr w:type="spellEnd"/>
+      <w:r>
+        <w:rPr>
+          <w:b/>
+          <w:bCs/>
+        </w:rPr>
+        <w:t xml:space="preserve"> </w:t>
+      </w:r>
+      <w:proofErr w:type="spellStart"/>
+      <w:r>
+        <w:rPr>
+          <w:b/>
+          <w:bCs/>
+        </w:rPr>
+        <w:t>singur</w:t>
+      </w:r>
+      <w:proofErr w:type="spellEnd"/>
+      <w:r>
+        <w:rPr>
+          <w:b/>
+          <w:bCs/>
+        </w:rPr>
+        <w:t xml:space="preserve"> </w:t>
+      </w:r>
+      <w:proofErr w:type="spellStart"/>
+      <w:r>
+        <w:rPr>
+          <w:b/>
+          <w:bCs/>
+        </w:rPr>
+        <w:t>textul</w:t>
+      </w:r>
+      <w:proofErr w:type="spellEnd"/>
+      <w:r>
+        <w:rPr>
+          <w:b/>
+          <w:bCs/>
+        </w:rPr>
+        <w:t xml:space="preserve">, </w:t>
+      </w:r>
+      <w:proofErr w:type="spellStart"/>
+      <w:r>
+        <w:rPr>
+          <w:b/>
+          <w:bCs/>
+        </w:rPr>
+        <w:t>pune</w:t>
+      </w:r>
+      <w:proofErr w:type="spellEnd"/>
+      <w:r>
+        <w:rPr>
+          <w:b/>
+          <w:bCs/>
+        </w:rPr>
+        <w:t xml:space="preserve"> </w:t>
+      </w:r>
+      <w:proofErr w:type="spellStart"/>
+      <w:r>
+        <w:rPr>
+          <w:b/>
+          <w:bCs/>
+        </w:rPr>
+        <w:t>punct</w:t>
+      </w:r>
+      <w:proofErr w:type="spellEnd"/>
+      <w:r>
+        <w:rPr>
+          <w:b/>
+          <w:bCs/>
+        </w:rPr>
+        <w:t xml:space="preserve"> </w:t>
+      </w:r>
+      <w:proofErr w:type="spellStart"/>
+      <w:r>
+        <w:rPr>
+          <w:b/>
+          <w:bCs/>
+        </w:rPr>
+        <w:t>si</w:t>
+      </w:r>
+      <w:proofErr w:type="spellEnd"/>
+      <w:r>
+        <w:rPr>
+          <w:b/>
+          <w:bCs/>
+        </w:rPr>
+        <w:t xml:space="preserve"> virgula </w:t>
+      </w:r>
+      <w:proofErr w:type="spellStart"/>
+      <w:r>
+        <w:rPr>
+          <w:b/>
+          <w:bCs/>
+        </w:rPr>
+        <w:t>cand</w:t>
+      </w:r>
+      <w:proofErr w:type="spellEnd"/>
+      <w:r>
+        <w:rPr>
+          <w:b/>
+          <w:bCs/>
+        </w:rPr>
+        <w:t xml:space="preserve"> se </w:t>
+      </w:r>
+      <w:proofErr w:type="spellStart"/>
+      <w:r>
+        <w:rPr>
+          <w:b/>
+          <w:bCs/>
+        </w:rPr>
+        <w:t>salveaza</w:t>
+      </w:r>
+      <w:proofErr w:type="spellEnd"/>
+      <w:r>
+        <w:rPr>
+          <w:b/>
+          <w:bCs/>
+        </w:rPr>
+        <w:t xml:space="preserve"> </w:t>
+      </w:r>
+      <w:proofErr w:type="spellStart"/>
+      <w:r>
+        <w:rPr>
+          <w:b/>
+          <w:bCs/>
+        </w:rPr>
+        <w:t>fisierele</w:t>
+      </w:r>
+      <w:proofErr w:type="spellEnd"/>
     </w:p>
     <w:p/>
     <w:p>
-      <w:r>
-        <w:t>Instalare Emttion for CSS</w:t>
-      </w:r>
-    </w:p>
-    <w:p>
-      <w:pPr>
-        <w:pStyle w:val="Listparagraf"/>
-        <w:numPr>
-          <w:ilvl w:val="0"/>
-          <w:numId w:val="1"/>
-        </w:numPr>
-      </w:pPr>
-      <w:r>
-        <w:t>Din folderul client-app</w:t>
-      </w:r>
-    </w:p>
-    <w:p>
-      <w:pPr>
-        <w:pStyle w:val="Listparagraf"/>
-        <w:numPr>
-          <w:ilvl w:val="0"/>
-          <w:numId w:val="1"/>
-        </w:numPr>
-      </w:pPr>
-      <w:r>
-        <w:t>Npm install @emotion/react @emotion/syled</w:t>
+      <w:proofErr w:type="spellStart"/>
+      <w:r>
+        <w:t>Instalare</w:t>
+      </w:r>
+      <w:proofErr w:type="spellEnd"/>
+      <w:r>
+        <w:t xml:space="preserve"> </w:t>
+      </w:r>
+      <w:proofErr w:type="spellStart"/>
+      <w:r>
+        <w:t>Emttion</w:t>
+      </w:r>
+      <w:proofErr w:type="spellEnd"/>
+      <w:r>
+        <w:t xml:space="preserve"> for CSS</w:t>
+      </w:r>
+    </w:p>
+    <w:p>
+      <w:pPr>
+        <w:pStyle w:val="Listparagraf"/>
+        <w:numPr>
+          <w:ilvl w:val="0"/>
+          <w:numId w:val="1"/>
+        </w:numPr>
+      </w:pPr>
+      <w:r>
+        <w:t xml:space="preserve">Din </w:t>
+      </w:r>
+      <w:proofErr w:type="spellStart"/>
+      <w:r>
+        <w:t>folderul</w:t>
+      </w:r>
+      <w:proofErr w:type="spellEnd"/>
+      <w:r>
+        <w:t xml:space="preserve"> client-app</w:t>
+      </w:r>
+    </w:p>
+    <w:p>
+      <w:pPr>
+        <w:pStyle w:val="Listparagraf"/>
+        <w:numPr>
+          <w:ilvl w:val="0"/>
+          <w:numId w:val="1"/>
+        </w:numPr>
+      </w:pPr>
+      <w:proofErr w:type="spellStart"/>
+      <w:r>
+        <w:t>Npm</w:t>
+      </w:r>
+      <w:proofErr w:type="spellEnd"/>
+      <w:r>
+        <w:t xml:space="preserve"> install @emotion/react @emotion/syled</w:t>
       </w:r>
     </w:p>
     <w:p/>
     <w:p>
-      <w:r>
-        <w:t>Instalare extensie VS Code pentru Emotion CSS</w:t>
-      </w:r>
-    </w:p>
-    <w:p>
-      <w:pPr>
-        <w:pStyle w:val="Listparagraf"/>
-        <w:numPr>
-          <w:ilvl w:val="0"/>
-          <w:numId w:val="1"/>
-        </w:numPr>
-      </w:pPr>
-      <w:r>
-        <w:t>Pentru a deschide fereastra cu EXtensions VS Code:  Ctrl+Shift+X</w:t>
-      </w:r>
-    </w:p>
-    <w:p>
-      <w:pPr>
-        <w:pStyle w:val="Listparagraf"/>
-        <w:numPr>
-          <w:ilvl w:val="0"/>
-          <w:numId w:val="1"/>
-        </w:numPr>
-      </w:pPr>
-      <w:r>
-        <w:t>Cauta: styled components si instaleaza</w:t>
-      </w:r>
-    </w:p>
-    <w:p>
-      <w:pPr>
-        <w:pStyle w:val="Listparagraf"/>
-        <w:numPr>
-          <w:ilvl w:val="0"/>
-          <w:numId w:val="1"/>
-        </w:numPr>
-      </w:pPr>
-      <w:r>
-        <w:t>Vscode-styled-components</w:t>
+      <w:proofErr w:type="spellStart"/>
+      <w:r>
+        <w:t>Instalare</w:t>
+      </w:r>
+      <w:proofErr w:type="spellEnd"/>
+      <w:r>
+        <w:t xml:space="preserve"> </w:t>
+      </w:r>
+      <w:proofErr w:type="spellStart"/>
+      <w:r>
+        <w:t>extensie</w:t>
+      </w:r>
+      <w:proofErr w:type="spellEnd"/>
+      <w:r>
+        <w:t xml:space="preserve"> VS Code </w:t>
+      </w:r>
+      <w:proofErr w:type="spellStart"/>
+      <w:r>
+        <w:t>pentru</w:t>
+      </w:r>
+      <w:proofErr w:type="spellEnd"/>
+      <w:r>
+        <w:t xml:space="preserve"> Emotion CSS</w:t>
+      </w:r>
+    </w:p>
+    <w:p>
+      <w:pPr>
+        <w:pStyle w:val="Listparagraf"/>
+        <w:numPr>
+          <w:ilvl w:val="0"/>
+          <w:numId w:val="1"/>
+        </w:numPr>
+      </w:pPr>
+      <w:proofErr w:type="spellStart"/>
+      <w:r>
+        <w:t>Pentru</w:t>
+      </w:r>
+      <w:proofErr w:type="spellEnd"/>
+      <w:r>
+        <w:t xml:space="preserve"> a </w:t>
+      </w:r>
+      <w:proofErr w:type="spellStart"/>
+      <w:r>
+        <w:t>deschide</w:t>
+      </w:r>
+      <w:proofErr w:type="spellEnd"/>
+      <w:r>
+        <w:t xml:space="preserve"> </w:t>
+      </w:r>
+      <w:proofErr w:type="spellStart"/>
+      <w:r>
+        <w:t>fereastra</w:t>
+      </w:r>
+      <w:proofErr w:type="spellEnd"/>
+      <w:r>
+        <w:t xml:space="preserve"> cu </w:t>
+      </w:r>
+      <w:proofErr w:type="spellStart"/>
+      <w:r>
+        <w:t>EXtensions</w:t>
+      </w:r>
+      <w:proofErr w:type="spellEnd"/>
+      <w:r>
+        <w:t xml:space="preserve"> VS Code:  </w:t>
+      </w:r>
+      <w:proofErr w:type="spellStart"/>
+      <w:r>
+        <w:t>Ctrl+Shift+X</w:t>
+      </w:r>
+      <w:proofErr w:type="spellEnd"/>
+    </w:p>
+    <w:p>
+      <w:pPr>
+        <w:pStyle w:val="Listparagraf"/>
+        <w:numPr>
+          <w:ilvl w:val="0"/>
+          <w:numId w:val="1"/>
+        </w:numPr>
+      </w:pPr>
+      <w:proofErr w:type="spellStart"/>
+      <w:r>
+        <w:t>Cauta</w:t>
+      </w:r>
+      <w:proofErr w:type="spellEnd"/>
+      <w:r>
+        <w:t xml:space="preserve">: styled components </w:t>
+      </w:r>
+      <w:proofErr w:type="spellStart"/>
+      <w:r>
+        <w:t>si</w:t>
+      </w:r>
+      <w:proofErr w:type="spellEnd"/>
+      <w:r>
+        <w:t xml:space="preserve"> </w:t>
+      </w:r>
+      <w:proofErr w:type="spellStart"/>
+      <w:r>
+        <w:t>instaleaza</w:t>
+      </w:r>
+      <w:proofErr w:type="spellEnd"/>
+    </w:p>
+    <w:p>
+      <w:pPr>
+        <w:pStyle w:val="Listparagraf"/>
+        <w:numPr>
+          <w:ilvl w:val="0"/>
+          <w:numId w:val="1"/>
+        </w:numPr>
+      </w:pPr>
+      <w:proofErr w:type="spellStart"/>
+      <w:r>
+        <w:t>Vscode</w:t>
+      </w:r>
+      <w:proofErr w:type="spellEnd"/>
+      <w:r>
+        <w:t>-styled-components</w:t>
       </w:r>
     </w:p>
     <w:p>
@@ -342,8 +989,77 @@
     </w:p>
     <w:p>
       <w:r>
-        <w:t>Carte pagina 133: Styles with Modele CSS ( e destul de ok), faci modul css pentru componente</w:t>
-      </w:r>
+        <w:t xml:space="preserve">Carte </w:t>
+      </w:r>
+      <w:proofErr w:type="spellStart"/>
+      <w:r>
+        <w:t>pagina</w:t>
+      </w:r>
+      <w:proofErr w:type="spellEnd"/>
+      <w:r>
+        <w:t xml:space="preserve"> 133: Styles with </w:t>
+      </w:r>
+      <w:proofErr w:type="spellStart"/>
+      <w:r>
+        <w:t>Modele</w:t>
+      </w:r>
+      <w:proofErr w:type="spellEnd"/>
+      <w:r>
+        <w:t xml:space="preserve"> CSS </w:t>
+      </w:r>
+      <w:proofErr w:type="gramStart"/>
+      <w:r>
+        <w:t>( e</w:t>
+      </w:r>
+      <w:proofErr w:type="gramEnd"/>
+      <w:r>
+        <w:t xml:space="preserve"> </w:t>
+      </w:r>
+      <w:proofErr w:type="spellStart"/>
+      <w:r>
+        <w:t>destul</w:t>
+      </w:r>
+      <w:proofErr w:type="spellEnd"/>
+      <w:r>
+        <w:t xml:space="preserve"> de ok), </w:t>
+      </w:r>
+      <w:proofErr w:type="spellStart"/>
+      <w:r>
+        <w:t>faci</w:t>
+      </w:r>
+      <w:proofErr w:type="spellEnd"/>
+      <w:r>
+        <w:t xml:space="preserve"> </w:t>
+      </w:r>
+      <w:proofErr w:type="spellStart"/>
+      <w:r>
+        <w:t>modul</w:t>
+      </w:r>
+      <w:proofErr w:type="spellEnd"/>
+      <w:r>
+        <w:t xml:space="preserve"> </w:t>
+      </w:r>
+      <w:proofErr w:type="spellStart"/>
+      <w:r>
+        <w:t>css</w:t>
+      </w:r>
+      <w:proofErr w:type="spellEnd"/>
+      <w:r>
+        <w:t xml:space="preserve"> </w:t>
+      </w:r>
+      <w:proofErr w:type="spellStart"/>
+      <w:r>
+        <w:t>pentru</w:t>
+      </w:r>
+      <w:proofErr w:type="spellEnd"/>
+      <w:r>
+        <w:t xml:space="preserve"> </w:t>
+      </w:r>
+      <w:proofErr w:type="spellStart"/>
+      <w:r>
+        <w:t>componente</w:t>
+      </w:r>
+      <w:proofErr w:type="spellEnd"/>
     </w:p>
     <w:p>
       <w:hyperlink r:id="rId6" w:history="1">
@@ -399,67 +1115,208 @@
           <w:numId w:val="1"/>
         </w:numPr>
       </w:pPr>
-      <w:r>
-        <w:rPr>
-          <w:b/>
-          <w:bCs/>
-        </w:rPr>
-        <w:t>Npm install react-router-dom</w:t>
-      </w:r>
-      <w:r>
-        <w:rPr>
-          <w:b/>
-          <w:bCs/>
-        </w:rPr>
-        <w:t xml:space="preserve"> </w:t>
-      </w:r>
-    </w:p>
-    <w:p>
-      <w:pPr>
-        <w:pStyle w:val="Listparagraf"/>
-        <w:numPr>
-          <w:ilvl w:val="0"/>
-          <w:numId w:val="1"/>
-        </w:numPr>
-      </w:pPr>
-      <w:r>
-        <w:rPr>
-          <w:b/>
-          <w:bCs/>
-        </w:rPr>
-        <w:t>Daca s-a instalat versiunea 5, instalam versiunea 6 prin comanda:</w:t>
-      </w:r>
-    </w:p>
-    <w:p>
-      <w:pPr>
-        <w:pStyle w:val="Listparagraf"/>
-        <w:numPr>
-          <w:ilvl w:val="0"/>
-          <w:numId w:val="1"/>
-        </w:numPr>
-      </w:pPr>
-      <w:r>
-        <w:rPr>
-          <w:b/>
-          <w:bCs/>
-        </w:rPr>
-        <w:t>Npm install react-router-dom@next</w:t>
-      </w:r>
-    </w:p>
-    <w:p>
-      <w:pPr>
-        <w:pStyle w:val="Listparagraf"/>
-        <w:numPr>
-          <w:ilvl w:val="0"/>
-          <w:numId w:val="1"/>
-        </w:numPr>
-      </w:pPr>
-      <w:r>
-        <w:rPr>
-          <w:b/>
-          <w:bCs/>
-        </w:rPr>
-        <w:t>Npm install history</w:t>
+      <w:proofErr w:type="spellStart"/>
+      <w:r>
+        <w:rPr>
+          <w:b/>
+          <w:bCs/>
+        </w:rPr>
+        <w:t>Npm</w:t>
+      </w:r>
+      <w:proofErr w:type="spellEnd"/>
+      <w:r>
+        <w:rPr>
+          <w:b/>
+          <w:bCs/>
+        </w:rPr>
+        <w:t xml:space="preserve"> install react-router-</w:t>
+      </w:r>
+      <w:proofErr w:type="spellStart"/>
+      <w:r>
+        <w:rPr>
+          <w:b/>
+          <w:bCs/>
+        </w:rPr>
+        <w:t>dom</w:t>
+      </w:r>
+      <w:proofErr w:type="spellEnd"/>
+      <w:r>
+        <w:rPr>
+          <w:b/>
+          <w:bCs/>
+        </w:rPr>
+        <w:t xml:space="preserve"> </w:t>
+      </w:r>
+    </w:p>
+    <w:p>
+      <w:pPr>
+        <w:pStyle w:val="Listparagraf"/>
+        <w:numPr>
+          <w:ilvl w:val="0"/>
+          <w:numId w:val="1"/>
+        </w:numPr>
+      </w:pPr>
+      <w:r>
+        <w:rPr>
+          <w:b/>
+          <w:bCs/>
+        </w:rPr>
+        <w:t xml:space="preserve">Daca s-a </w:t>
+      </w:r>
+      <w:proofErr w:type="spellStart"/>
+      <w:r>
+        <w:rPr>
+          <w:b/>
+          <w:bCs/>
+        </w:rPr>
+        <w:t>instalat</w:t>
+      </w:r>
+      <w:proofErr w:type="spellEnd"/>
+      <w:r>
+        <w:rPr>
+          <w:b/>
+          <w:bCs/>
+        </w:rPr>
+        <w:t xml:space="preserve"> </w:t>
+      </w:r>
+      <w:proofErr w:type="spellStart"/>
+      <w:r>
+        <w:rPr>
+          <w:b/>
+          <w:bCs/>
+        </w:rPr>
+        <w:t>versiunea</w:t>
+      </w:r>
+      <w:proofErr w:type="spellEnd"/>
+      <w:r>
+        <w:rPr>
+          <w:b/>
+          <w:bCs/>
+        </w:rPr>
+        <w:t xml:space="preserve"> 5, </w:t>
+      </w:r>
+      <w:proofErr w:type="spellStart"/>
+      <w:r>
+        <w:rPr>
+          <w:b/>
+          <w:bCs/>
+        </w:rPr>
+        <w:t>instalam</w:t>
+      </w:r>
+      <w:proofErr w:type="spellEnd"/>
+      <w:r>
+        <w:rPr>
+          <w:b/>
+          <w:bCs/>
+        </w:rPr>
+        <w:t xml:space="preserve"> </w:t>
+      </w:r>
+      <w:proofErr w:type="spellStart"/>
+      <w:r>
+        <w:rPr>
+          <w:b/>
+          <w:bCs/>
+        </w:rPr>
+        <w:t>versiunea</w:t>
+      </w:r>
+      <w:proofErr w:type="spellEnd"/>
+      <w:r>
+        <w:rPr>
+          <w:b/>
+          <w:bCs/>
+        </w:rPr>
+        <w:t xml:space="preserve"> 6 </w:t>
+      </w:r>
+      <w:proofErr w:type="spellStart"/>
+      <w:r>
+        <w:rPr>
+          <w:b/>
+          <w:bCs/>
+        </w:rPr>
+        <w:t>prin</w:t>
+      </w:r>
+      <w:proofErr w:type="spellEnd"/>
+      <w:r>
+        <w:rPr>
+          <w:b/>
+          <w:bCs/>
+        </w:rPr>
+        <w:t xml:space="preserve"> </w:t>
+      </w:r>
+      <w:proofErr w:type="spellStart"/>
+      <w:r>
+        <w:rPr>
+          <w:b/>
+          <w:bCs/>
+        </w:rPr>
+        <w:t>comanda</w:t>
+      </w:r>
+      <w:proofErr w:type="spellEnd"/>
+      <w:r>
+        <w:rPr>
+          <w:b/>
+          <w:bCs/>
+        </w:rPr>
+        <w:t>:</w:t>
+      </w:r>
+    </w:p>
+    <w:p>
+      <w:pPr>
+        <w:pStyle w:val="Listparagraf"/>
+        <w:numPr>
+          <w:ilvl w:val="0"/>
+          <w:numId w:val="1"/>
+        </w:numPr>
+      </w:pPr>
+      <w:proofErr w:type="spellStart"/>
+      <w:r>
+        <w:rPr>
+          <w:b/>
+          <w:bCs/>
+        </w:rPr>
+        <w:t>Npm</w:t>
+      </w:r>
+      <w:proofErr w:type="spellEnd"/>
+      <w:r>
+        <w:rPr>
+          <w:b/>
+          <w:bCs/>
+        </w:rPr>
+        <w:t xml:space="preserve"> install </w:t>
+      </w:r>
+      <w:proofErr w:type="spellStart"/>
+      <w:r>
+        <w:rPr>
+          <w:b/>
+          <w:bCs/>
+        </w:rPr>
+        <w:t>react-router-dom@next</w:t>
+      </w:r>
+      <w:proofErr w:type="spellEnd"/>
+    </w:p>
+    <w:p>
+      <w:pPr>
+        <w:pStyle w:val="Listparagraf"/>
+        <w:numPr>
+          <w:ilvl w:val="0"/>
+          <w:numId w:val="1"/>
+        </w:numPr>
+      </w:pPr>
+      <w:proofErr w:type="spellStart"/>
+      <w:r>
+        <w:rPr>
+          <w:b/>
+          <w:bCs/>
+        </w:rPr>
+        <w:t>Npm</w:t>
+      </w:r>
+      <w:proofErr w:type="spellEnd"/>
+      <w:r>
+        <w:rPr>
+          <w:b/>
+          <w:bCs/>
+        </w:rPr>
+        <w:t xml:space="preserve"> install history</w:t>
       </w:r>
     </w:p>
     <w:p>
@@ -475,9 +1332,11 @@
           <w:numId w:val="1"/>
         </w:numPr>
       </w:pPr>
+      <w:proofErr w:type="spellStart"/>
       <w:r>
         <w:t>BrowserRouter</w:t>
       </w:r>
+      <w:proofErr w:type="spellEnd"/>
     </w:p>
     <w:p>
       <w:pPr>
@@ -505,14 +1364,430 @@
     </w:p>
     <w:p>
       <w:pPr>
-        <w:pStyle w:val="Listparagraf"/>
-        <w:numPr>
-          <w:ilvl w:val="0"/>
-          <w:numId w:val="1"/>
-        </w:numPr>
-      </w:pPr>
+        <w:rPr>
+          <w:b/>
+          <w:bCs/>
+        </w:rPr>
+      </w:pPr>
+      <w:r>
+        <w:rPr>
+          <w:b/>
+          <w:bCs/>
+        </w:rPr>
+        <w:t>Installing React Hook Form</w:t>
+      </w:r>
+    </w:p>
+    <w:p>
+      <w:pPr>
+        <w:pStyle w:val="Listparagraf"/>
+        <w:numPr>
+          <w:ilvl w:val="0"/>
+          <w:numId w:val="1"/>
+        </w:numPr>
+      </w:pPr>
+      <w:proofErr w:type="spellStart"/>
+      <w:r>
+        <w:t>Npm</w:t>
+      </w:r>
+      <w:proofErr w:type="spellEnd"/>
+      <w:r>
+        <w:t xml:space="preserve"> install react-hook-form</w:t>
+      </w:r>
+    </w:p>
+    <w:p>
+      <w:pPr>
+        <w:rPr>
+          <w:b/>
+          <w:bCs/>
+        </w:rPr>
+      </w:pPr>
+      <w:proofErr w:type="spellStart"/>
+      <w:r>
+        <w:rPr>
+          <w:b/>
+          <w:bCs/>
+        </w:rPr>
+        <w:t>Intrebari</w:t>
+      </w:r>
+      <w:proofErr w:type="spellEnd"/>
+      <w:r>
+        <w:rPr>
+          <w:b/>
+          <w:bCs/>
+        </w:rPr>
+        <w:t xml:space="preserve"> </w:t>
+      </w:r>
+      <w:proofErr w:type="spellStart"/>
+      <w:r>
+        <w:rPr>
+          <w:b/>
+          <w:bCs/>
+        </w:rPr>
+        <w:t>si</w:t>
+      </w:r>
+      <w:proofErr w:type="spellEnd"/>
+      <w:r>
+        <w:rPr>
+          <w:b/>
+          <w:bCs/>
+        </w:rPr>
+        <w:t xml:space="preserve"> </w:t>
+      </w:r>
+      <w:proofErr w:type="spellStart"/>
+      <w:r>
+        <w:rPr>
+          <w:b/>
+          <w:bCs/>
+        </w:rPr>
+        <w:t>raspunsuri</w:t>
+      </w:r>
+      <w:proofErr w:type="spellEnd"/>
+      <w:r>
+        <w:rPr>
+          <w:b/>
+          <w:bCs/>
+        </w:rPr>
+        <w:t xml:space="preserve"> </w:t>
+      </w:r>
+      <w:proofErr w:type="spellStart"/>
+      <w:r>
+        <w:rPr>
+          <w:b/>
+          <w:bCs/>
+        </w:rPr>
+        <w:t>despre</w:t>
+      </w:r>
+      <w:proofErr w:type="spellEnd"/>
+      <w:r>
+        <w:rPr>
+          <w:b/>
+          <w:bCs/>
+        </w:rPr>
+        <w:t xml:space="preserve"> Router</w:t>
+      </w:r>
+      <w:r>
+        <w:rPr>
+          <w:b/>
+          <w:bCs/>
+        </w:rPr>
+        <w:t xml:space="preserve"> </w:t>
+      </w:r>
+      <w:proofErr w:type="spellStart"/>
+      <w:r>
+        <w:rPr>
+          <w:b/>
+          <w:bCs/>
+        </w:rPr>
+        <w:t>pag</w:t>
+      </w:r>
+      <w:proofErr w:type="spellEnd"/>
+      <w:r>
+        <w:rPr>
+          <w:b/>
+          <w:bCs/>
+        </w:rPr>
+        <w:t xml:space="preserve">. 184 </w:t>
+      </w:r>
+      <w:proofErr w:type="gramStart"/>
+      <w:r>
+        <w:rPr>
+          <w:b/>
+          <w:bCs/>
+        </w:rPr>
+        <w:t>carte</w:t>
+      </w:r>
+      <w:proofErr w:type="gramEnd"/>
+      <w:r>
+        <w:rPr>
+          <w:b/>
+          <w:bCs/>
+        </w:rPr>
+        <w:t>:</w:t>
+      </w:r>
+    </w:p>
+    <w:p>
+      <w:hyperlink r:id="rId9" w:history="1">
+        <w:r>
+          <w:rPr>
+            <w:rStyle w:val="Hyperlink"/>
+          </w:rPr>
+          <w:t>https://play.google.com/books/reader?id=PkUTEAAAQBAJ&amp;hl=ro&amp;printsec=frontcover&amp;pg=GBS.PA177</w:t>
+        </w:r>
+      </w:hyperlink>
     </w:p>
     <w:p/>
+    <w:p>
+      <w:pPr>
+        <w:rPr>
+          <w:b/>
+          <w:bCs/>
+        </w:rPr>
+      </w:pPr>
+      <w:proofErr w:type="spellStart"/>
+      <w:r>
+        <w:rPr>
+          <w:b/>
+          <w:bCs/>
+        </w:rPr>
+        <w:t>Intrebari</w:t>
+      </w:r>
+      <w:proofErr w:type="spellEnd"/>
+      <w:r>
+        <w:rPr>
+          <w:b/>
+          <w:bCs/>
+        </w:rPr>
+        <w:t xml:space="preserve"> </w:t>
+      </w:r>
+      <w:proofErr w:type="spellStart"/>
+      <w:r>
+        <w:rPr>
+          <w:b/>
+          <w:bCs/>
+        </w:rPr>
+        <w:t>si</w:t>
+      </w:r>
+      <w:proofErr w:type="spellEnd"/>
+      <w:r>
+        <w:rPr>
+          <w:b/>
+          <w:bCs/>
+        </w:rPr>
+        <w:t xml:space="preserve"> </w:t>
+      </w:r>
+      <w:proofErr w:type="spellStart"/>
+      <w:r>
+        <w:rPr>
+          <w:b/>
+          <w:bCs/>
+        </w:rPr>
+        <w:t>raspunsuri</w:t>
+      </w:r>
+      <w:proofErr w:type="spellEnd"/>
+      <w:r>
+        <w:rPr>
+          <w:b/>
+          <w:bCs/>
+        </w:rPr>
+        <w:t xml:space="preserve"> utile</w:t>
+      </w:r>
+      <w:r>
+        <w:rPr>
+          <w:b/>
+          <w:bCs/>
+        </w:rPr>
+        <w:t xml:space="preserve"> </w:t>
+      </w:r>
+      <w:proofErr w:type="spellStart"/>
+      <w:r>
+        <w:rPr>
+          <w:b/>
+          <w:bCs/>
+        </w:rPr>
+        <w:t>despre</w:t>
+      </w:r>
+      <w:proofErr w:type="spellEnd"/>
+      <w:r>
+        <w:rPr>
+          <w:b/>
+          <w:bCs/>
+        </w:rPr>
+        <w:t xml:space="preserve"> form</w:t>
+      </w:r>
+      <w:r>
+        <w:rPr>
+          <w:b/>
+          <w:bCs/>
+        </w:rPr>
+        <w:t xml:space="preserve"> in carte la </w:t>
+      </w:r>
+      <w:proofErr w:type="spellStart"/>
+      <w:r>
+        <w:rPr>
+          <w:b/>
+          <w:bCs/>
+        </w:rPr>
+        <w:t>pagina</w:t>
+      </w:r>
+      <w:proofErr w:type="spellEnd"/>
+      <w:r>
+        <w:rPr>
+          <w:b/>
+          <w:bCs/>
+        </w:rPr>
+        <w:t xml:space="preserve"> 218</w:t>
+      </w:r>
+    </w:p>
+    <w:p>
+      <w:pPr>
+        <w:rPr>
+          <w:b/>
+          <w:bCs/>
+        </w:rPr>
+      </w:pPr>
+      <w:hyperlink r:id="rId10" w:history="1">
+        <w:r>
+          <w:rPr>
+            <w:rStyle w:val="Hyperlink"/>
+            <w:b/>
+            <w:bCs/>
+          </w:rPr>
+          <w:t>https://play.google.com/books/reader?id=PkUTEAAAQBAJ&amp;hl=ro&amp;printsec=frontcover&amp;pg=GBS.PA211</w:t>
+        </w:r>
+      </w:hyperlink>
+    </w:p>
+    <w:p>
+      <w:pPr>
+        <w:rPr>
+          <w:b/>
+          <w:bCs/>
+        </w:rPr>
+      </w:pPr>
+    </w:p>
+    <w:p>
+      <w:pPr>
+        <w:rPr>
+          <w:b/>
+          <w:bCs/>
+        </w:rPr>
+      </w:pPr>
+      <w:proofErr w:type="spellStart"/>
+      <w:r>
+        <w:rPr>
+          <w:b/>
+          <w:bCs/>
+        </w:rPr>
+        <w:t>Instalare</w:t>
+      </w:r>
+      <w:proofErr w:type="spellEnd"/>
+      <w:r>
+        <w:rPr>
+          <w:b/>
+          <w:bCs/>
+        </w:rPr>
+        <w:t xml:space="preserve"> Redux in client app</w:t>
+      </w:r>
+    </w:p>
+    <w:p>
+      <w:pPr>
+        <w:pStyle w:val="Listparagraf"/>
+        <w:numPr>
+          <w:ilvl w:val="0"/>
+          <w:numId w:val="1"/>
+        </w:numPr>
+        <w:rPr>
+          <w:b/>
+          <w:bCs/>
+        </w:rPr>
+      </w:pPr>
+      <w:proofErr w:type="spellStart"/>
+      <w:r>
+        <w:rPr>
+          <w:b/>
+          <w:bCs/>
+        </w:rPr>
+        <w:t>Npm</w:t>
+      </w:r>
+      <w:proofErr w:type="spellEnd"/>
+      <w:r>
+        <w:rPr>
+          <w:b/>
+          <w:bCs/>
+        </w:rPr>
+        <w:t xml:space="preserve"> install redux</w:t>
+      </w:r>
+    </w:p>
+    <w:p>
+      <w:pPr>
+        <w:pStyle w:val="Listparagraf"/>
+        <w:numPr>
+          <w:ilvl w:val="0"/>
+          <w:numId w:val="1"/>
+        </w:numPr>
+        <w:rPr>
+          <w:b/>
+          <w:bCs/>
+        </w:rPr>
+      </w:pPr>
+      <w:proofErr w:type="spellStart"/>
+      <w:r>
+        <w:rPr>
+          <w:b/>
+          <w:bCs/>
+        </w:rPr>
+        <w:t>Npm</w:t>
+      </w:r>
+      <w:proofErr w:type="spellEnd"/>
+      <w:r>
+        <w:rPr>
+          <w:b/>
+          <w:bCs/>
+        </w:rPr>
+        <w:t xml:space="preserve"> install react-redux</w:t>
+      </w:r>
+    </w:p>
+    <w:p>
+      <w:pPr>
+        <w:pStyle w:val="Listparagraf"/>
+        <w:numPr>
+          <w:ilvl w:val="0"/>
+          <w:numId w:val="1"/>
+        </w:numPr>
+        <w:rPr>
+          <w:b/>
+          <w:bCs/>
+        </w:rPr>
+      </w:pPr>
+      <w:proofErr w:type="spellStart"/>
+      <w:r>
+        <w:rPr>
+          <w:b/>
+          <w:bCs/>
+        </w:rPr>
+        <w:t>Npm</w:t>
+      </w:r>
+      <w:proofErr w:type="spellEnd"/>
+      <w:r>
+        <w:rPr>
+          <w:b/>
+          <w:bCs/>
+        </w:rPr>
+        <w:t xml:space="preserve"> install @types/react-redux –save-dev</w:t>
+      </w:r>
+    </w:p>
+    <w:p>
+      <w:pPr>
+        <w:rPr>
+          <w:b/>
+          <w:bCs/>
+        </w:rPr>
+      </w:pPr>
+      <w:r>
+        <w:rPr>
+          <w:b/>
+          <w:bCs/>
+        </w:rPr>
+        <w:t xml:space="preserve">Link carte questions and Answers: </w:t>
+      </w:r>
+      <w:hyperlink r:id="rId11" w:history="1">
+        <w:r>
+          <w:rPr>
+            <w:rStyle w:val="Hyperlink"/>
+            <w:b/>
+            <w:bCs/>
+          </w:rPr>
+          <w:t>https://play.google.com/books/reader?id=PkUTEAAAQBAJ&amp;hl=ro&amp;printsec=frontcover&amp;pg=GBS.PA238.w.6.0.8.0.2</w:t>
+        </w:r>
+      </w:hyperlink>
+    </w:p>
+    <w:p>
+      <w:pPr>
+        <w:rPr>
+          <w:b/>
+          <w:bCs/>
+        </w:rPr>
+      </w:pPr>
+    </w:p>
     <w:sectPr>
       <w:pgSz w:w="12240" w:h="15840"/>
       <w:pgMar w:top="1440" w:right="1440" w:bottom="1440" w:left="1440" w:header="720" w:footer="720" w:gutter="0"/>

</xml_diff>